<commit_message>
vol calculation and ar finished.
</commit_message>
<xml_diff>
--- a/docs/期货研究笔记.docx
+++ b/docs/期货研究笔记.docx
@@ -32,15 +32,7 @@
         <w:t>？</w:t>
       </w:r>
       <w:r>
-        <w:t>"</w:t>
-      </w:r>
-      <w:proofErr w:type="spellStart"/>
-      <w:r>
-        <w:t>SettlePrice</w:t>
-      </w:r>
-      <w:proofErr w:type="spellEnd"/>
-      <w:r>
-        <w:t xml:space="preserve">" </w:t>
+        <w:t xml:space="preserve">"SettlePrice" </w:t>
       </w:r>
       <w:r>
         <w:rPr>
@@ -102,29 +94,7 @@
           <w:szCs w:val="21"/>
           <w:lang w:eastAsia="zh-CN"/>
         </w:rPr>
-        <w:t>'</w:t>
-      </w:r>
-      <w:proofErr w:type="spellStart"/>
-      <w:r>
-        <w:rPr>
-          <w:rFonts w:ascii="Courier" w:hAnsi="Courier" w:cs="Courier New"/>
-          <w:color w:val="000000"/>
-          <w:sz w:val="21"/>
-          <w:szCs w:val="21"/>
-          <w:lang w:eastAsia="zh-CN"/>
-        </w:rPr>
-        <w:t>InstrumentID</w:t>
-      </w:r>
-      <w:proofErr w:type="spellEnd"/>
-      <w:r>
-        <w:rPr>
-          <w:rFonts w:ascii="Courier" w:hAnsi="Courier" w:cs="Courier New"/>
-          <w:color w:val="000000"/>
-          <w:sz w:val="21"/>
-          <w:szCs w:val="21"/>
-          <w:lang w:eastAsia="zh-CN"/>
-        </w:rPr>
-        <w:t>'</w:t>
+        <w:t>'InstrumentID'</w:t>
       </w:r>
       <w:r>
         <w:rPr>
@@ -204,29 +174,7 @@
           <w:szCs w:val="21"/>
           <w:lang w:eastAsia="zh-CN"/>
         </w:rPr>
-        <w:t xml:space="preserve"> '</w:t>
-      </w:r>
-      <w:proofErr w:type="spellStart"/>
-      <w:r>
-        <w:rPr>
-          <w:rFonts w:ascii="Courier" w:hAnsi="Courier" w:cs="Courier New"/>
-          <w:color w:val="000000"/>
-          <w:sz w:val="21"/>
-          <w:szCs w:val="21"/>
-          <w:lang w:eastAsia="zh-CN"/>
-        </w:rPr>
-        <w:t>TimeStamp</w:t>
-      </w:r>
-      <w:proofErr w:type="spellEnd"/>
-      <w:r>
-        <w:rPr>
-          <w:rFonts w:ascii="Courier" w:hAnsi="Courier" w:cs="Courier New"/>
-          <w:color w:val="000000"/>
-          <w:sz w:val="21"/>
-          <w:szCs w:val="21"/>
-          <w:lang w:eastAsia="zh-CN"/>
-        </w:rPr>
-        <w:t>'</w:t>
+        <w:t xml:space="preserve"> 'TimeStamp'</w:t>
       </w:r>
       <w:r>
         <w:rPr>
@@ -256,29 +204,7 @@
           <w:szCs w:val="21"/>
           <w:lang w:eastAsia="zh-CN"/>
         </w:rPr>
-        <w:t xml:space="preserve"> '</w:t>
-      </w:r>
-      <w:proofErr w:type="spellStart"/>
-      <w:r>
-        <w:rPr>
-          <w:rFonts w:ascii="Courier" w:hAnsi="Courier" w:cs="Courier New"/>
-          <w:color w:val="000000"/>
-          <w:sz w:val="21"/>
-          <w:szCs w:val="21"/>
-          <w:lang w:eastAsia="zh-CN"/>
-        </w:rPr>
-        <w:t>LastPrice</w:t>
-      </w:r>
-      <w:proofErr w:type="spellEnd"/>
-      <w:r>
-        <w:rPr>
-          <w:rFonts w:ascii="Courier" w:hAnsi="Courier" w:cs="Courier New"/>
-          <w:color w:val="000000"/>
-          <w:sz w:val="21"/>
-          <w:szCs w:val="21"/>
-          <w:lang w:eastAsia="zh-CN"/>
-        </w:rPr>
-        <w:t>'</w:t>
+        <w:t xml:space="preserve"> 'LastPrice'</w:t>
       </w:r>
       <w:r>
         <w:rPr>
@@ -328,29 +254,7 @@
           <w:szCs w:val="21"/>
           <w:lang w:eastAsia="zh-CN"/>
         </w:rPr>
-        <w:t>'</w:t>
-      </w:r>
-      <w:proofErr w:type="spellStart"/>
-      <w:r>
-        <w:rPr>
-          <w:rFonts w:ascii="Courier" w:hAnsi="Courier" w:cs="Courier New"/>
-          <w:color w:val="000000"/>
-          <w:sz w:val="21"/>
-          <w:szCs w:val="21"/>
-          <w:lang w:eastAsia="zh-CN"/>
-        </w:rPr>
-        <w:t>HighPrice</w:t>
-      </w:r>
-      <w:proofErr w:type="spellEnd"/>
-      <w:r>
-        <w:rPr>
-          <w:rFonts w:ascii="Courier" w:hAnsi="Courier" w:cs="Courier New"/>
-          <w:color w:val="000000"/>
-          <w:sz w:val="21"/>
-          <w:szCs w:val="21"/>
-          <w:lang w:eastAsia="zh-CN"/>
-        </w:rPr>
-        <w:t>'</w:t>
+        <w:t>'HighPrice'</w:t>
       </w:r>
       <w:r>
         <w:rPr>
@@ -390,29 +294,7 @@
           <w:szCs w:val="21"/>
           <w:lang w:eastAsia="zh-CN"/>
         </w:rPr>
-        <w:t>'</w:t>
-      </w:r>
-      <w:proofErr w:type="spellStart"/>
-      <w:r>
-        <w:rPr>
-          <w:rFonts w:ascii="Courier" w:hAnsi="Courier" w:cs="Courier New"/>
-          <w:color w:val="000000"/>
-          <w:sz w:val="21"/>
-          <w:szCs w:val="21"/>
-          <w:lang w:eastAsia="zh-CN"/>
-        </w:rPr>
-        <w:t>LowPrice</w:t>
-      </w:r>
-      <w:proofErr w:type="spellEnd"/>
-      <w:r>
-        <w:rPr>
-          <w:rFonts w:ascii="Courier" w:hAnsi="Courier" w:cs="Courier New"/>
-          <w:color w:val="000000"/>
-          <w:sz w:val="21"/>
-          <w:szCs w:val="21"/>
-          <w:lang w:eastAsia="zh-CN"/>
-        </w:rPr>
-        <w:t>'</w:t>
+        <w:t>'LowPrice'</w:t>
       </w:r>
       <w:r>
         <w:rPr>
@@ -524,29 +406,7 @@
           <w:szCs w:val="21"/>
           <w:lang w:eastAsia="zh-CN"/>
         </w:rPr>
-        <w:t xml:space="preserve"> '</w:t>
-      </w:r>
-      <w:proofErr w:type="spellStart"/>
-      <w:r>
-        <w:rPr>
-          <w:rFonts w:ascii="Courier" w:hAnsi="Courier" w:cs="Courier New"/>
-          <w:color w:val="000000"/>
-          <w:sz w:val="21"/>
-          <w:szCs w:val="21"/>
-          <w:lang w:eastAsia="zh-CN"/>
-        </w:rPr>
-        <w:t>AccVolume</w:t>
-      </w:r>
-      <w:proofErr w:type="spellEnd"/>
-      <w:r>
-        <w:rPr>
-          <w:rFonts w:ascii="Courier" w:hAnsi="Courier" w:cs="Courier New"/>
-          <w:color w:val="000000"/>
-          <w:sz w:val="21"/>
-          <w:szCs w:val="21"/>
-          <w:lang w:eastAsia="zh-CN"/>
-        </w:rPr>
-        <w:t>'</w:t>
+        <w:t xml:space="preserve"> 'AccVolume'</w:t>
       </w:r>
       <w:r>
         <w:rPr>
@@ -576,29 +436,7 @@
           <w:szCs w:val="21"/>
           <w:lang w:eastAsia="zh-CN"/>
         </w:rPr>
-        <w:t xml:space="preserve"> '</w:t>
-      </w:r>
-      <w:proofErr w:type="spellStart"/>
-      <w:r>
-        <w:rPr>
-          <w:rFonts w:ascii="Courier" w:hAnsi="Courier" w:cs="Courier New"/>
-          <w:color w:val="000000"/>
-          <w:sz w:val="21"/>
-          <w:szCs w:val="21"/>
-          <w:lang w:eastAsia="zh-CN"/>
-        </w:rPr>
-        <w:t>AccTurnover</w:t>
-      </w:r>
-      <w:proofErr w:type="spellEnd"/>
-      <w:r>
-        <w:rPr>
-          <w:rFonts w:ascii="Courier" w:hAnsi="Courier" w:cs="Courier New"/>
-          <w:color w:val="000000"/>
-          <w:sz w:val="21"/>
-          <w:szCs w:val="21"/>
-          <w:lang w:eastAsia="zh-CN"/>
-        </w:rPr>
-        <w:t>'</w:t>
+        <w:t xml:space="preserve"> 'AccTurnover'</w:t>
       </w:r>
       <w:r>
         <w:rPr>
@@ -638,29 +476,7 @@
           <w:szCs w:val="21"/>
           <w:lang w:eastAsia="zh-CN"/>
         </w:rPr>
-        <w:t>'</w:t>
-      </w:r>
-      <w:proofErr w:type="spellStart"/>
-      <w:r>
-        <w:rPr>
-          <w:rFonts w:ascii="Courier" w:hAnsi="Courier" w:cs="Courier New"/>
-          <w:color w:val="000000"/>
-          <w:sz w:val="21"/>
-          <w:szCs w:val="21"/>
-          <w:lang w:eastAsia="zh-CN"/>
-        </w:rPr>
-        <w:t>SettlePrice</w:t>
-      </w:r>
-      <w:proofErr w:type="spellEnd"/>
-      <w:r>
-        <w:rPr>
-          <w:rFonts w:ascii="Courier" w:hAnsi="Courier" w:cs="Courier New"/>
-          <w:color w:val="000000"/>
-          <w:sz w:val="21"/>
-          <w:szCs w:val="21"/>
-          <w:lang w:eastAsia="zh-CN"/>
-        </w:rPr>
-        <w:t>'</w:t>
+        <w:t>'SettlePrice'</w:t>
       </w:r>
       <w:r>
         <w:rPr>
@@ -690,29 +506,7 @@
           <w:szCs w:val="21"/>
           <w:lang w:eastAsia="zh-CN"/>
         </w:rPr>
-        <w:t xml:space="preserve"> '</w:t>
-      </w:r>
-      <w:proofErr w:type="spellStart"/>
-      <w:r>
-        <w:rPr>
-          <w:rFonts w:ascii="Courier" w:hAnsi="Courier" w:cs="Courier New"/>
-          <w:color w:val="000000"/>
-          <w:sz w:val="21"/>
-          <w:szCs w:val="21"/>
-          <w:lang w:eastAsia="zh-CN"/>
-        </w:rPr>
-        <w:t>OpenInterest</w:t>
-      </w:r>
-      <w:proofErr w:type="spellEnd"/>
-      <w:r>
-        <w:rPr>
-          <w:rFonts w:ascii="Courier" w:hAnsi="Courier" w:cs="Courier New"/>
-          <w:color w:val="000000"/>
-          <w:sz w:val="21"/>
-          <w:szCs w:val="21"/>
-          <w:lang w:eastAsia="zh-CN"/>
-        </w:rPr>
-        <w:t>'</w:t>
+        <w:t xml:space="preserve"> 'OpenInterest'</w:t>
       </w:r>
       <w:r>
         <w:rPr>
@@ -912,29 +706,7 @@
           <w:szCs w:val="21"/>
           <w:lang w:eastAsia="zh-CN"/>
         </w:rPr>
-        <w:t>'</w:t>
-      </w:r>
-      <w:proofErr w:type="spellStart"/>
-      <w:r>
-        <w:rPr>
-          <w:rFonts w:ascii="Courier" w:hAnsi="Courier" w:cs="Courier New"/>
-          <w:color w:val="000000"/>
-          <w:sz w:val="21"/>
-          <w:szCs w:val="21"/>
-          <w:lang w:eastAsia="zh-CN"/>
-        </w:rPr>
-        <w:t>AveragePrice</w:t>
-      </w:r>
-      <w:proofErr w:type="spellEnd"/>
-      <w:r>
-        <w:rPr>
-          <w:rFonts w:ascii="Courier" w:hAnsi="Courier" w:cs="Courier New"/>
-          <w:color w:val="000000"/>
-          <w:sz w:val="21"/>
-          <w:szCs w:val="21"/>
-          <w:lang w:eastAsia="zh-CN"/>
-        </w:rPr>
-        <w:t>'</w:t>
+        <w:t>'AveragePrice'</w:t>
       </w:r>
       <w:r>
         <w:rPr>
@@ -964,29 +736,7 @@
           <w:szCs w:val="21"/>
           <w:lang w:eastAsia="zh-CN"/>
         </w:rPr>
-        <w:t xml:space="preserve"> '</w:t>
-      </w:r>
-      <w:proofErr w:type="spellStart"/>
-      <w:r>
-        <w:rPr>
-          <w:rFonts w:ascii="Courier" w:hAnsi="Courier" w:cs="Courier New"/>
-          <w:color w:val="000000"/>
-          <w:sz w:val="21"/>
-          <w:szCs w:val="21"/>
-          <w:lang w:eastAsia="zh-CN"/>
-        </w:rPr>
-        <w:t>UpperLimitPrice</w:t>
-      </w:r>
-      <w:proofErr w:type="spellEnd"/>
-      <w:r>
-        <w:rPr>
-          <w:rFonts w:ascii="Courier" w:hAnsi="Courier" w:cs="Courier New"/>
-          <w:color w:val="000000"/>
-          <w:sz w:val="21"/>
-          <w:szCs w:val="21"/>
-          <w:lang w:eastAsia="zh-CN"/>
-        </w:rPr>
-        <w:t>'</w:t>
+        <w:t xml:space="preserve"> 'UpperLimitPrice'</w:t>
       </w:r>
       <w:r>
         <w:rPr>
@@ -1016,29 +766,7 @@
           <w:szCs w:val="21"/>
           <w:lang w:eastAsia="zh-CN"/>
         </w:rPr>
-        <w:t>'</w:t>
-      </w:r>
-      <w:proofErr w:type="spellStart"/>
-      <w:r>
-        <w:rPr>
-          <w:rFonts w:ascii="Courier" w:hAnsi="Courier" w:cs="Courier New"/>
-          <w:color w:val="000000"/>
-          <w:sz w:val="21"/>
-          <w:szCs w:val="21"/>
-          <w:lang w:eastAsia="zh-CN"/>
-        </w:rPr>
-        <w:t>LowerLimitPrice</w:t>
-      </w:r>
-      <w:proofErr w:type="spellEnd"/>
-      <w:r>
-        <w:rPr>
-          <w:rFonts w:ascii="Courier" w:hAnsi="Courier" w:cs="Courier New"/>
-          <w:color w:val="000000"/>
-          <w:sz w:val="21"/>
-          <w:szCs w:val="21"/>
-          <w:lang w:eastAsia="zh-CN"/>
-        </w:rPr>
-        <w:t>'</w:t>
+        <w:t>'LowerLimitPrice'</w:t>
       </w:r>
       <w:r>
         <w:rPr>
@@ -1068,29 +796,7 @@
           <w:szCs w:val="21"/>
           <w:lang w:eastAsia="zh-CN"/>
         </w:rPr>
-        <w:t xml:space="preserve"> '</w:t>
-      </w:r>
-      <w:proofErr w:type="spellStart"/>
-      <w:r>
-        <w:rPr>
-          <w:rFonts w:ascii="Courier" w:hAnsi="Courier" w:cs="Courier New"/>
-          <w:color w:val="000000"/>
-          <w:sz w:val="21"/>
-          <w:szCs w:val="21"/>
-          <w:lang w:eastAsia="zh-CN"/>
-        </w:rPr>
-        <w:t>UpdateTime</w:t>
-      </w:r>
-      <w:proofErr w:type="spellEnd"/>
-      <w:r>
-        <w:rPr>
-          <w:rFonts w:ascii="Courier" w:hAnsi="Courier" w:cs="Courier New"/>
-          <w:color w:val="000000"/>
-          <w:sz w:val="21"/>
-          <w:szCs w:val="21"/>
-          <w:lang w:eastAsia="zh-CN"/>
-        </w:rPr>
-        <w:t>'</w:t>
+        <w:t xml:space="preserve"> 'UpdateTime'</w:t>
       </w:r>
       <w:r>
         <w:rPr>
@@ -1172,14 +878,12 @@
         </w:rPr>
         <w:t>，锌：</w:t>
       </w:r>
-      <w:proofErr w:type="spellStart"/>
       <w:r>
         <w:rPr>
           <w:lang w:eastAsia="zh-CN"/>
         </w:rPr>
         <w:t>zn</w:t>
       </w:r>
-      <w:proofErr w:type="spellEnd"/>
       <w:r>
         <w:rPr>
           <w:rFonts w:hint="eastAsia"/>
@@ -1187,14 +891,12 @@
         </w:rPr>
         <w:t>，铅：</w:t>
       </w:r>
-      <w:proofErr w:type="spellStart"/>
       <w:r>
         <w:rPr>
           <w:lang w:eastAsia="zh-CN"/>
         </w:rPr>
         <w:t>pb</w:t>
       </w:r>
-      <w:proofErr w:type="spellEnd"/>
       <w:r>
         <w:rPr>
           <w:rFonts w:hint="eastAsia"/>
@@ -1202,14 +904,12 @@
         </w:rPr>
         <w:t>，镍：</w:t>
       </w:r>
-      <w:proofErr w:type="spellStart"/>
       <w:r>
         <w:rPr>
           <w:lang w:eastAsia="zh-CN"/>
         </w:rPr>
         <w:t>ni</w:t>
       </w:r>
-      <w:proofErr w:type="spellEnd"/>
       <w:r>
         <w:rPr>
           <w:rFonts w:hint="eastAsia"/>
@@ -1217,14 +917,12 @@
         </w:rPr>
         <w:t>，锡：</w:t>
       </w:r>
-      <w:proofErr w:type="spellStart"/>
       <w:r>
         <w:rPr>
           <w:lang w:eastAsia="zh-CN"/>
         </w:rPr>
         <w:t>sn</w:t>
       </w:r>
-      <w:proofErr w:type="spellEnd"/>
       <w:r>
         <w:rPr>
           <w:rFonts w:hint="eastAsia"/>
@@ -1258,14 +956,12 @@
         </w:rPr>
         <w:t>，螺纹钢：</w:t>
       </w:r>
-      <w:proofErr w:type="spellStart"/>
       <w:r>
         <w:rPr>
           <w:lang w:eastAsia="zh-CN"/>
         </w:rPr>
         <w:t>rb</w:t>
       </w:r>
-      <w:proofErr w:type="spellEnd"/>
       <w:r>
         <w:rPr>
           <w:rFonts w:hint="eastAsia"/>
@@ -1273,14 +969,12 @@
         </w:rPr>
         <w:t>，线材：</w:t>
       </w:r>
-      <w:proofErr w:type="spellStart"/>
       <w:r>
         <w:rPr>
           <w:lang w:eastAsia="zh-CN"/>
         </w:rPr>
         <w:t>wr</w:t>
       </w:r>
-      <w:proofErr w:type="spellEnd"/>
       <w:r>
         <w:rPr>
           <w:rFonts w:hint="eastAsia"/>
@@ -1288,14 +982,12 @@
         </w:rPr>
         <w:t>，热轧卷板：</w:t>
       </w:r>
-      <w:proofErr w:type="spellStart"/>
       <w:r>
         <w:rPr>
           <w:lang w:eastAsia="zh-CN"/>
         </w:rPr>
         <w:t>hc</w:t>
       </w:r>
-      <w:proofErr w:type="spellEnd"/>
       <w:r>
         <w:rPr>
           <w:rFonts w:hint="eastAsia"/>
@@ -1316,14 +1008,12 @@
         </w:rPr>
         <w:t>燃料油：</w:t>
       </w:r>
-      <w:proofErr w:type="spellStart"/>
       <w:r>
         <w:rPr>
           <w:lang w:eastAsia="zh-CN"/>
         </w:rPr>
         <w:t>fu</w:t>
       </w:r>
-      <w:proofErr w:type="spellEnd"/>
       <w:r>
         <w:rPr>
           <w:rFonts w:hint="eastAsia"/>
@@ -1331,14 +1021,12 @@
         </w:rPr>
         <w:t>，沥青：</w:t>
       </w:r>
-      <w:proofErr w:type="spellStart"/>
       <w:r>
         <w:rPr>
           <w:lang w:eastAsia="zh-CN"/>
         </w:rPr>
         <w:t>bu</w:t>
       </w:r>
-      <w:proofErr w:type="spellEnd"/>
       <w:r>
         <w:rPr>
           <w:rFonts w:hint="eastAsia"/>
@@ -1346,14 +1034,12 @@
         </w:rPr>
         <w:t>，天然橡胶：</w:t>
       </w:r>
-      <w:proofErr w:type="spellStart"/>
       <w:r>
         <w:rPr>
           <w:lang w:eastAsia="zh-CN"/>
         </w:rPr>
         <w:t>ru</w:t>
       </w:r>
-      <w:proofErr w:type="spellEnd"/>
     </w:p>
     <w:p>
       <w:pPr>
@@ -1386,30 +1072,16 @@
         </w:rPr>
         <w:t>周一至周五，</w:t>
       </w:r>
-      <w:r>
-        <w:fldChar w:fldCharType="begin"/>
-      </w:r>
-      <w:r>
-        <w:instrText xml:space="preserve"> HYPERLINK "http://www.guzhiwang.com/html/201107/11/20110711141403.htm" </w:instrText>
-      </w:r>
-      <w:r>
-        <w:fldChar w:fldCharType="separate"/>
-      </w:r>
-      <w:r>
-        <w:rPr>
-          <w:rStyle w:val="Hyperlink"/>
-          <w:rFonts w:hint="eastAsia"/>
-          <w:lang w:eastAsia="zh-CN"/>
-        </w:rPr>
-        <w:t>上午</w:t>
-      </w:r>
-      <w:r>
-        <w:rPr>
-          <w:rStyle w:val="Hyperlink"/>
-          <w:lang w:eastAsia="zh-CN"/>
-        </w:rPr>
-        <w:fldChar w:fldCharType="end"/>
-      </w:r>
+      <w:hyperlink r:id="rId6" w:history="1">
+        <w:r>
+          <w:rPr>
+            <w:rStyle w:val="Hyperlink"/>
+            <w:rFonts w:hint="eastAsia"/>
+            <w:lang w:eastAsia="zh-CN"/>
+          </w:rPr>
+          <w:t>上午</w:t>
+        </w:r>
+      </w:hyperlink>
       <w:r>
         <w:rPr>
           <w:rFonts w:hint="eastAsia"/>
@@ -1456,30 +1128,16 @@
         </w:rPr>
         <w:t>。</w:t>
       </w:r>
-      <w:r>
-        <w:fldChar w:fldCharType="begin"/>
-      </w:r>
-      <w:r>
-        <w:instrText xml:space="preserve"> HYPERLINK "http://www.xuexila.com/licai/qihuo/1377285.html" </w:instrText>
-      </w:r>
-      <w:r>
-        <w:fldChar w:fldCharType="separate"/>
-      </w:r>
-      <w:r>
-        <w:rPr>
-          <w:rStyle w:val="Hyperlink"/>
-          <w:rFonts w:hint="eastAsia"/>
-          <w:lang w:eastAsia="zh-CN"/>
-        </w:rPr>
-        <w:t>晚上</w:t>
-      </w:r>
-      <w:r>
-        <w:rPr>
-          <w:rStyle w:val="Hyperlink"/>
-          <w:lang w:eastAsia="zh-CN"/>
-        </w:rPr>
-        <w:fldChar w:fldCharType="end"/>
-      </w:r>
+      <w:hyperlink r:id="rId7" w:history="1">
+        <w:r>
+          <w:rPr>
+            <w:rStyle w:val="Hyperlink"/>
+            <w:rFonts w:hint="eastAsia"/>
+            <w:lang w:eastAsia="zh-CN"/>
+          </w:rPr>
+          <w:t>晚上</w:t>
+        </w:r>
+      </w:hyperlink>
       <w:r>
         <w:rPr>
           <w:lang w:eastAsia="zh-CN"/>
@@ -1545,14 +1203,12 @@
         </w:rPr>
         <w:t>数据里的</w:t>
       </w:r>
-      <w:proofErr w:type="spellStart"/>
       <w:r>
         <w:rPr>
           <w:lang w:eastAsia="zh-CN"/>
         </w:rPr>
         <w:t>UpdateTime</w:t>
       </w:r>
-      <w:proofErr w:type="spellEnd"/>
       <w:r>
         <w:rPr>
           <w:rFonts w:hint="eastAsia"/>
@@ -1669,7 +1325,6 @@
           <w:lang w:eastAsia="zh-CN"/>
         </w:rPr>
       </w:pPr>
-      <w:proofErr w:type="spellStart"/>
       <w:r>
         <w:rPr>
           <w:rFonts w:hint="eastAsia"/>
@@ -1677,7 +1332,6 @@
         </w:rPr>
         <w:t>InstrumentID</w:t>
       </w:r>
-      <w:proofErr w:type="spellEnd"/>
       <w:r>
         <w:rPr>
           <w:rFonts w:hint="eastAsia"/>
@@ -1749,7 +1403,6 @@
           <w:numId w:val="1"/>
         </w:numPr>
       </w:pPr>
-      <w:proofErr w:type="spellStart"/>
       <w:r>
         <w:rPr>
           <w:rFonts w:hint="eastAsia"/>
@@ -1784,13 +1437,8 @@
         <w:t>？</w:t>
       </w:r>
       <w:r>
-        <w:t>annualize</w:t>
-      </w:r>
-      <w:proofErr w:type="spellEnd"/>
-      <w:r>
-        <w:t xml:space="preserve"> return, </w:t>
-      </w:r>
-      <w:proofErr w:type="spellStart"/>
+        <w:t xml:space="preserve">annualize return, </w:t>
+      </w:r>
       <w:r>
         <w:rPr>
           <w:rFonts w:hint="eastAsia"/>
@@ -1800,7 +1448,6 @@
       <w:r>
         <w:t>sqrt</w:t>
       </w:r>
-      <w:proofErr w:type="spellEnd"/>
       <w:r>
         <w:rPr>
           <w:rFonts w:hint="eastAsia"/>
@@ -1828,7 +1475,6 @@
           <w:numId w:val="1"/>
         </w:numPr>
       </w:pPr>
-      <w:proofErr w:type="spellStart"/>
       <w:r>
         <w:rPr>
           <w:rFonts w:hint="eastAsia"/>
@@ -1862,7 +1508,6 @@
         </w:rPr>
         <w:t>吗</w:t>
       </w:r>
-      <w:proofErr w:type="spellEnd"/>
     </w:p>
     <w:p>
       <w:pPr>
@@ -1882,33 +1527,25 @@
         </w:rPr>
         <w:t>我们要研究哪一个频率的</w:t>
       </w:r>
-      <w:proofErr w:type="spellStart"/>
       <w:r>
         <w:rPr>
           <w:lang w:eastAsia="zh-CN"/>
         </w:rPr>
         <w:t>vol</w:t>
       </w:r>
-      <w:proofErr w:type="spellEnd"/>
-      <w:r>
-        <w:rPr>
-          <w:rFonts w:hint="eastAsia"/>
-          <w:lang w:eastAsia="zh-CN"/>
-        </w:rPr>
-        <w:t>，是</w:t>
-      </w:r>
-      <w:r>
-        <w:rPr>
-          <w:lang w:eastAsia="zh-CN"/>
-        </w:rPr>
-        <w:t>daily</w:t>
-      </w:r>
-      <w:r>
-        <w:rPr>
-          <w:rFonts w:hint="eastAsia"/>
-          <w:lang w:eastAsia="zh-CN"/>
-        </w:rPr>
-        <w:t>吗？</w:t>
+      <w:r>
+        <w:rPr>
+          <w:rFonts w:hint="eastAsia"/>
+          <w:lang w:eastAsia="zh-CN"/>
+        </w:rPr>
+        <w:t>，</w:t>
+      </w:r>
+      <w:r>
+        <w:rPr>
+          <w:rFonts w:hint="eastAsia"/>
+          <w:lang w:eastAsia="zh-CN"/>
+        </w:rPr>
+        <w:t>5 min</w:t>
       </w:r>
     </w:p>
     <w:p>
@@ -1919,7 +1556,6 @@
           <w:numId w:val="1"/>
         </w:numPr>
       </w:pPr>
-      <w:proofErr w:type="spellStart"/>
       <w:r>
         <w:rPr>
           <w:rFonts w:hint="eastAsia"/>
@@ -1927,15 +1563,7 @@
         <w:t>用</w:t>
       </w:r>
       <w:r>
-        <w:t>Zhou</w:t>
-      </w:r>
-      <w:proofErr w:type="spellEnd"/>
-      <w:r>
-        <w:t xml:space="preserve"> </w:t>
-      </w:r>
-      <w:proofErr w:type="spellStart"/>
-      <w:r>
-        <w:t>Bin</w:t>
+        <w:t>Zhou Bin</w:t>
       </w:r>
       <w:r>
         <w:rPr>
@@ -1971,15 +1599,7 @@
         <w:t>达到</w:t>
       </w:r>
       <w:r>
-        <w:t>local</w:t>
-      </w:r>
-      <w:proofErr w:type="spellEnd"/>
-      <w:r>
-        <w:t xml:space="preserve"> </w:t>
-      </w:r>
-      <w:proofErr w:type="spellStart"/>
-      <w:r>
-        <w:t>minimum</w:t>
+        <w:t>local minimum</w:t>
       </w:r>
       <w:r>
         <w:rPr>
@@ -1994,14 +1614,7 @@
         <w:rPr>
           <w:rFonts w:hint="eastAsia"/>
         </w:rPr>
-        <w:t>吗</w:t>
-      </w:r>
-      <w:proofErr w:type="spellEnd"/>
-      <w:r>
-        <w:rPr>
-          <w:rFonts w:hint="eastAsia"/>
-        </w:rPr>
-        <w:t>？</w:t>
+        <w:t>吗？</w:t>
       </w:r>
     </w:p>
     <w:p/>
@@ -2013,29 +1626,8 @@
           <w:numId w:val="1"/>
         </w:numPr>
       </w:pPr>
-      <w:proofErr w:type="spellStart"/>
-      <w:r>
-        <w:t>Concate</w:t>
-      </w:r>
-      <w:proofErr w:type="spellEnd"/>
-      <w:r>
-        <w:t xml:space="preserve"> column "Date" and "</w:t>
-      </w:r>
-      <w:proofErr w:type="spellStart"/>
-      <w:r>
-        <w:t>UpdateTime</w:t>
-      </w:r>
-      <w:proofErr w:type="spellEnd"/>
-      <w:r>
-        <w:t>", equals to "</w:t>
-      </w:r>
-      <w:proofErr w:type="spellStart"/>
-      <w:r>
-        <w:t>DateTime</w:t>
-      </w:r>
-      <w:proofErr w:type="spellEnd"/>
-      <w:r>
-        <w:t>"</w:t>
+      <w:r>
+        <w:t>Concate column "Date" and "UpdateTime", equals to "DateTime"</w:t>
       </w:r>
     </w:p>
     <w:p>
@@ -2064,8 +1656,6 @@
       <w:r>
         <w:t>lambda x: dt.datetime.fromtimestamp(x/1000)</w:t>
       </w:r>
-      <w:bookmarkStart w:id="0" w:name="_GoBack"/>
-      <w:bookmarkEnd w:id="0"/>
     </w:p>
     <w:p>
       <w:pPr>
@@ -2111,7 +1701,6 @@
           <w:szCs w:val="21"/>
         </w:rPr>
       </w:pPr>
-      <w:proofErr w:type="spellStart"/>
       <w:r>
         <w:rPr>
           <w:rFonts w:ascii="Courier" w:hAnsi="Courier"/>
@@ -2119,18 +1708,145 @@
           <w:sz w:val="21"/>
           <w:szCs w:val="21"/>
         </w:rPr>
-        <w:t>LastPrice</w:t>
-      </w:r>
-      <w:proofErr w:type="spellEnd"/>
-      <w:r>
+        <w:t>LastPrice is -1 in some cases.</w:t>
+      </w:r>
+    </w:p>
+    <w:p>
+      <w:pPr>
+        <w:pStyle w:val="HTMLPreformatted"/>
+        <w:numPr>
+          <w:ilvl w:val="0"/>
+          <w:numId w:val="1"/>
+        </w:numPr>
+        <w:shd w:val="clear" w:color="auto" w:fill="FFFFFF"/>
+        <w:wordWrap w:val="0"/>
+        <w:textAlignment w:val="baseline"/>
         <w:rPr>
           <w:rFonts w:ascii="Courier" w:hAnsi="Courier"/>
           <w:color w:val="000000"/>
           <w:sz w:val="21"/>
           <w:szCs w:val="21"/>
         </w:rPr>
-        <w:t xml:space="preserve"> is -1 in some cases.</w:t>
-      </w:r>
+      </w:pPr>
+      <w:r>
+        <w:rPr>
+          <w:rFonts w:ascii="Courier" w:hAnsi="Courier" w:hint="eastAsia"/>
+          <w:color w:val="000000"/>
+          <w:sz w:val="21"/>
+          <w:szCs w:val="21"/>
+        </w:rPr>
+        <w:t>数据是从</w:t>
+      </w:r>
+      <w:r>
+        <w:rPr>
+          <w:rFonts w:ascii="Courier" w:hAnsi="Courier" w:hint="eastAsia"/>
+          <w:color w:val="000000"/>
+          <w:sz w:val="21"/>
+          <w:szCs w:val="21"/>
+        </w:rPr>
+        <w:t>2006/1</w:t>
+      </w:r>
+      <w:r>
+        <w:rPr>
+          <w:rFonts w:ascii="Courier" w:hAnsi="Courier" w:hint="eastAsia"/>
+          <w:color w:val="000000"/>
+          <w:sz w:val="21"/>
+          <w:szCs w:val="21"/>
+        </w:rPr>
+        <w:t>／</w:t>
+      </w:r>
+      <w:r>
+        <w:rPr>
+          <w:rFonts w:ascii="Courier" w:hAnsi="Courier" w:hint="eastAsia"/>
+          <w:color w:val="000000"/>
+          <w:sz w:val="21"/>
+          <w:szCs w:val="21"/>
+        </w:rPr>
+        <w:t xml:space="preserve">4 </w:t>
+      </w:r>
+      <w:r>
+        <w:rPr>
+          <w:rFonts w:ascii="Courier" w:hAnsi="Courier" w:hint="eastAsia"/>
+          <w:color w:val="000000"/>
+          <w:sz w:val="21"/>
+          <w:szCs w:val="21"/>
+        </w:rPr>
+        <w:t>到</w:t>
+      </w:r>
+      <w:r>
+        <w:rPr>
+          <w:rFonts w:ascii="Courier" w:hAnsi="Courier" w:hint="eastAsia"/>
+          <w:color w:val="000000"/>
+          <w:sz w:val="21"/>
+          <w:szCs w:val="21"/>
+        </w:rPr>
+        <w:t>2006/12</w:t>
+      </w:r>
+      <w:r>
+        <w:rPr>
+          <w:rFonts w:ascii="Courier" w:hAnsi="Courier" w:hint="eastAsia"/>
+          <w:color w:val="000000"/>
+          <w:sz w:val="21"/>
+          <w:szCs w:val="21"/>
+        </w:rPr>
+        <w:t>／</w:t>
+      </w:r>
+      <w:r>
+        <w:rPr>
+          <w:rFonts w:ascii="Courier" w:hAnsi="Courier" w:hint="eastAsia"/>
+          <w:color w:val="000000"/>
+          <w:sz w:val="21"/>
+          <w:szCs w:val="21"/>
+        </w:rPr>
+        <w:t>29</w:t>
+      </w:r>
+      <w:r>
+        <w:rPr>
+          <w:rFonts w:ascii="Courier" w:hAnsi="Courier" w:hint="eastAsia"/>
+          <w:color w:val="000000"/>
+          <w:sz w:val="21"/>
+          <w:szCs w:val="21"/>
+        </w:rPr>
+        <w:t>，由于期货是从</w:t>
+      </w:r>
+      <w:r>
+        <w:rPr>
+          <w:rFonts w:ascii="Courier" w:hAnsi="Courier" w:hint="eastAsia"/>
+          <w:color w:val="000000"/>
+          <w:sz w:val="21"/>
+          <w:szCs w:val="21"/>
+        </w:rPr>
+        <w:t>expiration date</w:t>
+      </w:r>
+      <w:r>
+        <w:rPr>
+          <w:rFonts w:ascii="Courier" w:hAnsi="Courier" w:hint="eastAsia"/>
+          <w:color w:val="000000"/>
+          <w:sz w:val="21"/>
+          <w:szCs w:val="21"/>
+        </w:rPr>
+        <w:t>前一年开始交易，所以</w:t>
+      </w:r>
+      <w:r>
+        <w:rPr>
+          <w:rFonts w:ascii="Courier" w:hAnsi="Courier" w:hint="eastAsia"/>
+          <w:color w:val="000000"/>
+          <w:sz w:val="21"/>
+          <w:szCs w:val="21"/>
+        </w:rPr>
+        <w:t>1701</w:t>
+      </w:r>
+      <w:r>
+        <w:rPr>
+          <w:rFonts w:ascii="Courier" w:hAnsi="Courier" w:hint="eastAsia"/>
+          <w:color w:val="000000"/>
+          <w:sz w:val="21"/>
+          <w:szCs w:val="21"/>
+        </w:rPr>
+        <w:t>的数据是完整的一年。</w:t>
+      </w:r>
+      <w:bookmarkStart w:id="0" w:name="_GoBack"/>
+      <w:bookmarkEnd w:id="0"/>
     </w:p>
     <w:p/>
     <w:p/>

</xml_diff>